<commit_message>
Update Enertrack Hub - Midterm Document.docx
</commit_message>
<xml_diff>
--- a/Documents/Enertrack Hub - Midterm Document.docx
+++ b/Documents/Enertrack Hub - Midterm Document.docx
@@ -250,19 +250,11 @@
           <w:rFonts w:ascii="Arial" w:hAnsi="Arial" w:cs="Arial"/>
         </w:rPr>
       </w:pPr>
-      <w:proofErr w:type="spellStart"/>
-      <w:r>
-        <w:rPr>
-          <w:rFonts w:ascii="Arial" w:hAnsi="Arial" w:cs="Arial"/>
-        </w:rPr>
-        <w:t>Jimwell</w:t>
-      </w:r>
-      <w:proofErr w:type="spellEnd"/>
-      <w:r>
-        <w:rPr>
-          <w:rFonts w:ascii="Arial" w:hAnsi="Arial" w:cs="Arial"/>
-        </w:rPr>
-        <w:t xml:space="preserve"> L. Rosario</w:t>
+      <w:r>
+        <w:rPr>
+          <w:rFonts w:ascii="Arial" w:hAnsi="Arial" w:cs="Arial"/>
+        </w:rPr>
+        <w:t>Jimwell L. Rosario</w:t>
       </w:r>
     </w:p>
     <w:p>
@@ -329,16 +321,8 @@
         <w:rPr>
           <w:rFonts w:ascii="Arial" w:hAnsi="Arial" w:cs="Arial"/>
         </w:rPr>
-        <w:t xml:space="preserve">Happy P. </w:t>
-      </w:r>
-      <w:proofErr w:type="spellStart"/>
-      <w:r>
-        <w:rPr>
-          <w:rFonts w:ascii="Arial" w:hAnsi="Arial" w:cs="Arial"/>
-        </w:rPr>
-        <w:t>Enciso</w:t>
-      </w:r>
-      <w:proofErr w:type="spellEnd"/>
+        <w:t>Happy P. Enciso</w:t>
+      </w:r>
     </w:p>
     <w:p>
       <w:pPr>
@@ -1888,10 +1872,11 @@
       <w:r>
         <w:rPr>
           <w:rFonts w:ascii="Arial" w:hAnsi="Arial" w:cs="Arial"/>
+          <w:noProof/>
           <w:lang w:val="en-US"/>
         </w:rPr>
         <w:drawing>
-          <wp:anchor distT="0" distB="0" distL="114300" distR="114300" simplePos="0" relativeHeight="251660288" behindDoc="0" locked="0" layoutInCell="1" allowOverlap="1" wp14:anchorId="296A5088">
+          <wp:anchor distT="0" distB="0" distL="114300" distR="114300" simplePos="0" relativeHeight="251660288" behindDoc="0" locked="0" layoutInCell="1" allowOverlap="1" wp14:anchorId="01397C15" wp14:editId="1559ECD3">
             <wp:simplePos x="0" y="0"/>
             <wp:positionH relativeFrom="column">
               <wp:posOffset>132323</wp:posOffset>
@@ -2189,7 +2174,7 @@
           <w:noProof/>
         </w:rPr>
         <w:drawing>
-          <wp:anchor distT="0" distB="0" distL="114300" distR="114300" simplePos="0" relativeHeight="251659264" behindDoc="0" locked="0" layoutInCell="1" allowOverlap="1" wp14:anchorId="0DB63AA1" wp14:editId="22F3EF42">
+          <wp:anchor distT="0" distB="0" distL="114300" distR="114300" simplePos="0" relativeHeight="251659264" behindDoc="0" locked="0" layoutInCell="1" allowOverlap="1" wp14:anchorId="35DF2129" wp14:editId="4C080450">
             <wp:simplePos x="0" y="0"/>
             <wp:positionH relativeFrom="margin">
               <wp:align>center</wp:align>
@@ -2482,27 +2467,7 @@
           <w:szCs w:val="24"/>
           <w:lang w:val="en-US"/>
         </w:rPr>
-        <w:t xml:space="preserve"> - A clean and accessible navigation bar at the top provides easy access to core sections such as Home, Portal, Article, </w:t>
-      </w:r>
-      <w:proofErr w:type="gramStart"/>
-      <w:r>
-        <w:rPr>
-          <w:rFonts w:ascii="Arial" w:hAnsi="Arial" w:cs="Arial"/>
-          <w:sz w:val="24"/>
-          <w:szCs w:val="24"/>
-          <w:lang w:val="en-US"/>
-        </w:rPr>
-        <w:t>Profiles ,</w:t>
-      </w:r>
-      <w:proofErr w:type="gramEnd"/>
-      <w:r>
-        <w:rPr>
-          <w:rFonts w:ascii="Arial" w:hAnsi="Arial" w:cs="Arial"/>
-          <w:sz w:val="24"/>
-          <w:szCs w:val="24"/>
-          <w:lang w:val="en-US"/>
-        </w:rPr>
-        <w:t xml:space="preserve"> Contact Us, About Us, Log in.</w:t>
+        <w:t xml:space="preserve"> - A clean and accessible navigation bar at the top provides easy access to core sections such as Home, Portal, Article, Profiles , Contact Us, About Us, Log in.</w:t>
       </w:r>
     </w:p>
     <w:p>
@@ -2680,31 +2645,7 @@
           <w:szCs w:val="24"/>
           <w:lang w:val="en-US"/>
         </w:rPr>
-        <w:t xml:space="preserve">Contact </w:t>
-      </w:r>
-      <w:proofErr w:type="gramStart"/>
-      <w:r>
-        <w:rPr>
-          <w:rFonts w:ascii="Arial" w:hAnsi="Arial" w:cs="Arial"/>
-          <w:b/>
-          <w:bCs/>
-          <w:sz w:val="24"/>
-          <w:szCs w:val="24"/>
-          <w:lang w:val="en-US"/>
-        </w:rPr>
-        <w:t>Us  Page</w:t>
-      </w:r>
-      <w:proofErr w:type="gramEnd"/>
-      <w:r>
-        <w:rPr>
-          <w:rFonts w:ascii="Arial" w:hAnsi="Arial" w:cs="Arial"/>
-          <w:b/>
-          <w:bCs/>
-          <w:sz w:val="24"/>
-          <w:szCs w:val="24"/>
-          <w:lang w:val="en-US"/>
-        </w:rPr>
-        <w:t xml:space="preserve"> - </w:t>
+        <w:t xml:space="preserve">Contact Us  Page - </w:t>
       </w:r>
       <w:r>
         <w:rPr>
@@ -2858,7 +2799,19 @@
         <w:rPr>
           <w:rFonts w:ascii="Arial" w:eastAsia="Georgia" w:hAnsi="Arial" w:cs="Arial"/>
         </w:rPr>
-        <w:t>Enetrack</w:t>
+        <w:t>Ene</w:t>
+      </w:r>
+      <w:r>
+        <w:rPr>
+          <w:rFonts w:ascii="Arial" w:eastAsia="Georgia" w:hAnsi="Arial" w:cs="Arial"/>
+        </w:rPr>
+        <w:t>r</w:t>
+      </w:r>
+      <w:r>
+        <w:rPr>
+          <w:rFonts w:ascii="Arial" w:eastAsia="Georgia" w:hAnsi="Arial" w:cs="Arial"/>
+        </w:rPr>
+        <w:t>track</w:t>
       </w:r>
       <w:proofErr w:type="spellEnd"/>
       <w:r>
@@ -3428,23 +3381,7 @@
           <w:rFonts w:ascii="Arial" w:hAnsi="Arial" w:cs="Arial"/>
           <w:lang w:val="en-US"/>
         </w:rPr>
-        <w:t xml:space="preserve"> Hub </w:t>
-      </w:r>
-      <w:proofErr w:type="gramStart"/>
-      <w:r>
-        <w:rPr>
-          <w:rFonts w:ascii="Arial" w:hAnsi="Arial" w:cs="Arial"/>
-          <w:lang w:val="en-US"/>
-        </w:rPr>
-        <w:t>captives</w:t>
-      </w:r>
-      <w:proofErr w:type="gramEnd"/>
-      <w:r>
-        <w:rPr>
-          <w:rFonts w:ascii="Arial" w:hAnsi="Arial" w:cs="Arial"/>
-          <w:lang w:val="en-US"/>
-        </w:rPr>
-        <w:t xml:space="preserve"> user to know some information about energy and allowing user to knowing by just seeing the image the topics related when tackling energy. It goes beyond the surface, providing latest innovation highlighting the shaping of greener future and energy and not just for aesthetic purpose yet for functionality of providing information to others</w:t>
+        <w:t xml:space="preserve"> Hub captives user to know some information about energy and allowing user to knowing by just seeing the image the topics related when tackling energy. It goes beyond the surface, providing latest innovation highlighting the shaping of greener future and energy and not just for aesthetic purpose yet for functionality of providing information to others</w:t>
       </w:r>
     </w:p>
     <w:p>
@@ -7103,18 +7040,18 @@
     <dgm:cxn modelId="{12850129-0679-4E4E-AC0A-3088558250E9}" type="presOf" srcId="{8A03D3B9-1400-403D-8D68-CC4F3BEF0361}" destId="{1BC4E0DA-9D01-445C-9CDE-144F3CDE6C8E}" srcOrd="0" destOrd="1" presId="urn:microsoft.com/office/officeart/2005/8/layout/radial1"/>
     <dgm:cxn modelId="{B7B97234-DF40-492D-ABF1-9CE1DD6FF5F3}" srcId="{D1E5A92D-B2D1-4E14-A455-5F86D144A705}" destId="{0BF64D3E-C72C-48B1-AE7A-49014500E728}" srcOrd="5" destOrd="0" parTransId="{97328B9A-4D28-41F6-971C-46E129153553}" sibTransId="{30D7C075-EE09-4468-A077-C1EED3D7E0AE}"/>
     <dgm:cxn modelId="{A7052840-3EB0-46EE-BBC8-034940D951F9}" type="presOf" srcId="{56ADAE0B-993A-4F3E-A2E5-BF5236DFD582}" destId="{E34C34DE-1C0F-4B52-9E1F-116B01195739}" srcOrd="0" destOrd="1" presId="urn:microsoft.com/office/officeart/2005/8/layout/radial1"/>
-    <dgm:cxn modelId="{298FEE43-FA4D-4F38-A2DD-BF199F5B4A80}" srcId="{4CCA1AEC-8ABD-4F51-8DE3-428987B9A960}" destId="{F7C0E15F-C47B-4640-8EB0-71B1B7343246}" srcOrd="3" destOrd="0" parTransId="{D2AD7D8C-E0EC-46C3-9251-CD6BECE34497}" sibTransId="{85EF6EE1-DEB5-4027-999A-92C75D7A946D}"/>
-    <dgm:cxn modelId="{8284AA45-F42C-46EB-96AD-FFBE4027F0B9}" type="presOf" srcId="{82032B1E-32F7-43DC-8B44-14568D0CC682}" destId="{E34C34DE-1C0F-4B52-9E1F-116B01195739}" srcOrd="0" destOrd="2" presId="urn:microsoft.com/office/officeart/2005/8/layout/radial1"/>
-    <dgm:cxn modelId="{CCFAE64B-8F21-40D9-9A30-D6E361B2496C}" type="presOf" srcId="{7A441AA5-5F88-42F5-A886-8D2D526FD928}" destId="{9DD737D3-6C13-4E39-8A29-3AC10E3C720A}" srcOrd="1" destOrd="0" presId="urn:microsoft.com/office/officeart/2005/8/layout/radial1"/>
-    <dgm:cxn modelId="{2EBEF54F-517A-48CE-ACFD-A6D5A90E2498}" type="presOf" srcId="{0BF64D3E-C72C-48B1-AE7A-49014500E728}" destId="{458306D9-CFE5-4B5B-B342-11EABCB6A6DC}" srcOrd="0" destOrd="0" presId="urn:microsoft.com/office/officeart/2005/8/layout/radial1"/>
-    <dgm:cxn modelId="{C95E1258-0404-48B3-AD41-A0324B4A1932}" type="presOf" srcId="{78CE7D6E-708C-4DF7-A6C8-5B41EF0AF560}" destId="{1F5C314F-DC59-459A-9741-8BA58F00A316}" srcOrd="0" destOrd="2" presId="urn:microsoft.com/office/officeart/2005/8/layout/radial1"/>
-    <dgm:cxn modelId="{CA6F5D5A-1FD3-41D2-8639-21EA30F3F077}" srcId="{4CCA1AEC-8ABD-4F51-8DE3-428987B9A960}" destId="{4923C29E-C3B0-4F0C-AE5B-B79143D6CDE4}" srcOrd="2" destOrd="0" parTransId="{997C87AD-E865-477B-B833-AF2A06F55BFA}" sibTransId="{F402E731-AB11-4DCF-B6DB-7C8FA9589B19}"/>
     <dgm:cxn modelId="{A067555B-8DF8-4AD3-9B44-6CA784CBD302}" type="presOf" srcId="{4923C29E-C3B0-4F0C-AE5B-B79143D6CDE4}" destId="{E34C34DE-1C0F-4B52-9E1F-116B01195739}" srcOrd="0" destOrd="3" presId="urn:microsoft.com/office/officeart/2005/8/layout/radial1"/>
     <dgm:cxn modelId="{9C64A65C-BDF3-4873-B969-538C75C8E729}" type="presOf" srcId="{E22C262C-C362-47C2-A263-28FB6FCE8861}" destId="{D017E37F-BF82-475F-9082-063ED6CA3C7A}" srcOrd="1" destOrd="0" presId="urn:microsoft.com/office/officeart/2005/8/layout/radial1"/>
     <dgm:cxn modelId="{EB06D962-E41C-4032-AE96-4826E2417A0B}" type="presOf" srcId="{4630A700-7B3A-4EB7-B98C-B73D6F614335}" destId="{2A44585C-2730-4B37-B40C-D605D3E393F8}" srcOrd="0" destOrd="0" presId="urn:microsoft.com/office/officeart/2005/8/layout/radial1"/>
+    <dgm:cxn modelId="{298FEE43-FA4D-4F38-A2DD-BF199F5B4A80}" srcId="{4CCA1AEC-8ABD-4F51-8DE3-428987B9A960}" destId="{F7C0E15F-C47B-4640-8EB0-71B1B7343246}" srcOrd="3" destOrd="0" parTransId="{D2AD7D8C-E0EC-46C3-9251-CD6BECE34497}" sibTransId="{85EF6EE1-DEB5-4027-999A-92C75D7A946D}"/>
+    <dgm:cxn modelId="{8284AA45-F42C-46EB-96AD-FFBE4027F0B9}" type="presOf" srcId="{82032B1E-32F7-43DC-8B44-14568D0CC682}" destId="{E34C34DE-1C0F-4B52-9E1F-116B01195739}" srcOrd="0" destOrd="2" presId="urn:microsoft.com/office/officeart/2005/8/layout/radial1"/>
     <dgm:cxn modelId="{FC77DA67-101E-4ED6-9EED-4011F02F5278}" srcId="{F991B18F-98AE-4726-A492-633EF5BA094F}" destId="{755649BF-8877-4C59-A87E-A756370F320C}" srcOrd="2" destOrd="0" parTransId="{35D2D09A-DFC8-4114-B25D-31732CFBD404}" sibTransId="{A39B775E-5939-4FDF-BB63-C677A176BFC7}"/>
+    <dgm:cxn modelId="{CCFAE64B-8F21-40D9-9A30-D6E361B2496C}" type="presOf" srcId="{7A441AA5-5F88-42F5-A886-8D2D526FD928}" destId="{9DD737D3-6C13-4E39-8A29-3AC10E3C720A}" srcOrd="1" destOrd="0" presId="urn:microsoft.com/office/officeart/2005/8/layout/radial1"/>
+    <dgm:cxn modelId="{2EBEF54F-517A-48CE-ACFD-A6D5A90E2498}" type="presOf" srcId="{0BF64D3E-C72C-48B1-AE7A-49014500E728}" destId="{458306D9-CFE5-4B5B-B342-11EABCB6A6DC}" srcOrd="0" destOrd="0" presId="urn:microsoft.com/office/officeart/2005/8/layout/radial1"/>
     <dgm:cxn modelId="{D6436072-1172-42D0-A663-1840D8A0138A}" srcId="{D1E5A92D-B2D1-4E14-A455-5F86D144A705}" destId="{F991B18F-98AE-4726-A492-633EF5BA094F}" srcOrd="3" destOrd="0" parTransId="{7A441AA5-5F88-42F5-A886-8D2D526FD928}" sibTransId="{CBC016C0-4585-4C6E-8A80-FDCBC32F18C0}"/>
     <dgm:cxn modelId="{3F956075-FDA1-46D7-95FB-E559DC9CCC5A}" type="presOf" srcId="{DF206B82-23C7-43F7-82C8-1B9E0DD7E359}" destId="{0D6A633F-6BBE-4B58-A1F4-6E8CF7CB1B7A}" srcOrd="1" destOrd="0" presId="urn:microsoft.com/office/officeart/2005/8/layout/radial1"/>
+    <dgm:cxn modelId="{C95E1258-0404-48B3-AD41-A0324B4A1932}" type="presOf" srcId="{78CE7D6E-708C-4DF7-A6C8-5B41EF0AF560}" destId="{1F5C314F-DC59-459A-9741-8BA58F00A316}" srcOrd="0" destOrd="2" presId="urn:microsoft.com/office/officeart/2005/8/layout/radial1"/>
+    <dgm:cxn modelId="{CA6F5D5A-1FD3-41D2-8639-21EA30F3F077}" srcId="{4CCA1AEC-8ABD-4F51-8DE3-428987B9A960}" destId="{4923C29E-C3B0-4F0C-AE5B-B79143D6CDE4}" srcOrd="2" destOrd="0" parTransId="{997C87AD-E865-477B-B833-AF2A06F55BFA}" sibTransId="{F402E731-AB11-4DCF-B6DB-7C8FA9589B19}"/>
     <dgm:cxn modelId="{25AF467F-47B0-4C11-9F7C-31972140D996}" type="presOf" srcId="{F991B18F-98AE-4726-A492-633EF5BA094F}" destId="{5313B09F-D4D3-45F8-B986-1E11F440FA77}" srcOrd="0" destOrd="0" presId="urn:microsoft.com/office/officeart/2005/8/layout/radial1"/>
     <dgm:cxn modelId="{50B65A83-ADD5-409C-9754-E547858C3697}" srcId="{0BF64D3E-C72C-48B1-AE7A-49014500E728}" destId="{1840B755-A6D0-4F3F-BA42-BEBEF4E995D7}" srcOrd="0" destOrd="0" parTransId="{42124E6C-B6C9-4662-8203-5B0086A64814}" sibTransId="{7A703FD0-5CEF-4CA9-B877-57FCF8CF4393}"/>
     <dgm:cxn modelId="{C36D6087-354A-42E1-A0E5-37BAE2A4A1E7}" type="presOf" srcId="{C8E76697-254B-4B1A-8AC4-A7B3332B0591}" destId="{5313B09F-D4D3-45F8-B986-1E11F440FA77}" srcOrd="0" destOrd="1" presId="urn:microsoft.com/office/officeart/2005/8/layout/radial1"/>

</xml_diff>